<commit_message>
Good filled in + cleaned up the code
</commit_message>
<xml_diff>
--- a/Assignment1/assignment_1.docx
+++ b/Assignment1/assignment_1.docx
@@ -210,7 +210,35 @@
         <w:rPr>
           <w:lang w:val="en-US"/>
         </w:rPr>
-        <w:t>What is an IPAddress and what is the valid structure of an IPAddress?</w:t>
+        <w:t xml:space="preserve">What is an </w:t>
+      </w:r>
+      <w:proofErr w:type="spellStart"/>
+      <w:r>
+        <w:rPr>
+          <w:lang w:val="en-US"/>
+        </w:rPr>
+        <w:t>IPAddress</w:t>
+      </w:r>
+      <w:proofErr w:type="spellEnd"/>
+      <w:r>
+        <w:rPr>
+          <w:lang w:val="en-US"/>
+        </w:rPr>
+        <w:t xml:space="preserve"> and what is the valid structure of an </w:t>
+      </w:r>
+      <w:proofErr w:type="spellStart"/>
+      <w:r>
+        <w:rPr>
+          <w:lang w:val="en-US"/>
+        </w:rPr>
+        <w:t>IPAddress</w:t>
+      </w:r>
+      <w:proofErr w:type="spellEnd"/>
+      <w:r>
+        <w:rPr>
+          <w:lang w:val="en-US"/>
+        </w:rPr>
+        <w:t>?</w:t>
       </w:r>
     </w:p>
     <w:tbl>
@@ -239,7 +267,21 @@
               <w:rPr>
                 <w:lang w:val="en-US"/>
               </w:rPr>
-              <w:t>An IPAddress is the digital address of a computer that is used to identify the location where data is to be sent to</w:t>
+              <w:t xml:space="preserve">An </w:t>
+            </w:r>
+            <w:proofErr w:type="spellStart"/>
+            <w:r>
+              <w:rPr>
+                <w:lang w:val="en-US"/>
+              </w:rPr>
+              <w:t>IPAddress</w:t>
+            </w:r>
+            <w:proofErr w:type="spellEnd"/>
+            <w:r>
+              <w:rPr>
+                <w:lang w:val="en-US"/>
+              </w:rPr>
+              <w:t xml:space="preserve"> is the digital address of a computer that is used to identify the location where data is to be sent to</w:t>
             </w:r>
             <w:r>
               <w:rPr>
@@ -798,7 +840,21 @@
         <w:rPr>
           <w:lang w:val="en-US"/>
         </w:rPr>
-        <w:t>What is the difference between a dedicated and a non dedicated server?</w:t>
+        <w:t xml:space="preserve">What is the difference between a dedicated and a </w:t>
+      </w:r>
+      <w:proofErr w:type="spellStart"/>
+      <w:r>
+        <w:rPr>
+          <w:lang w:val="en-US"/>
+        </w:rPr>
+        <w:t>non dedicated</w:t>
+      </w:r>
+      <w:proofErr w:type="spellEnd"/>
+      <w:r>
+        <w:rPr>
+          <w:lang w:val="en-US"/>
+        </w:rPr>
+        <w:t xml:space="preserve"> server?</w:t>
       </w:r>
     </w:p>
     <w:tbl>
@@ -824,16 +880,25 @@
               </w:rPr>
             </w:pPr>
             <w:r>
-              <w:t>A dedicated server is a server that is ran on a computer that is meant to be always active while a non-dedicated server runs through the client program and creates a server for other clients to connect to.</w:t>
-            </w:r>
-          </w:p>
-          <w:p>
-            <w:pPr>
-              <w:pStyle w:val="NoSpacing"/>
-              <w:rPr>
-                <w:lang w:val="en-US"/>
-              </w:rPr>
-            </w:pPr>
+              <w:rPr>
+                <w:lang w:val="en-US"/>
+              </w:rPr>
+              <w:t>A dedicated server is a specific application that is installed on a pc but the game/app is not being used on it, only for running the server.</w:t>
+            </w:r>
+          </w:p>
+          <w:p>
+            <w:pPr>
+              <w:pStyle w:val="NoSpacing"/>
+              <w:rPr>
+                <w:lang w:val="en-US"/>
+              </w:rPr>
+            </w:pPr>
+            <w:r>
+              <w:rPr>
+                <w:lang w:val="en-US"/>
+              </w:rPr>
+              <w:t>A non-dedicated server runs through the client program and creates a server for other clients to connect to.</w:t>
+            </w:r>
           </w:p>
         </w:tc>
       </w:tr>
@@ -946,17 +1011,373 @@
             <w:pPr>
               <w:pStyle w:val="NoSpacing"/>
               <w:rPr>
-                <w:lang w:val="en-US"/>
-              </w:rPr>
-            </w:pPr>
-          </w:p>
-          <w:p>
-            <w:pPr>
-              <w:pStyle w:val="NoSpacing"/>
-              <w:rPr>
-                <w:lang w:val="en-US"/>
-              </w:rPr>
-            </w:pPr>
+                <w:i/>
+                <w:iCs/>
+                <w:lang w:val="en-US"/>
+              </w:rPr>
+            </w:pPr>
+            <w:r>
+              <w:rPr>
+                <w:i/>
+                <w:iCs/>
+                <w:lang w:val="en-US"/>
+              </w:rPr>
+              <w:t>Bottom to top</w:t>
+            </w:r>
+          </w:p>
+          <w:p>
+            <w:pPr>
+              <w:pStyle w:val="NoSpacing"/>
+              <w:rPr>
+                <w:lang w:val="en-US"/>
+              </w:rPr>
+            </w:pPr>
+            <w:r>
+              <w:rPr>
+                <w:lang w:val="en-US"/>
+              </w:rPr>
+              <w:t>Physical/Link layer:</w:t>
+            </w:r>
+          </w:p>
+          <w:p>
+            <w:pPr>
+              <w:pStyle w:val="NoSpacing"/>
+              <w:numPr>
+                <w:ilvl w:val="0"/>
+                <w:numId w:val="10"/>
+              </w:numPr>
+              <w:rPr>
+                <w:lang w:val="en-US"/>
+              </w:rPr>
+            </w:pPr>
+            <w:r>
+              <w:rPr>
+                <w:lang w:val="en-US"/>
+              </w:rPr>
+              <w:t>It is a combination of two layers into one</w:t>
+            </w:r>
+          </w:p>
+          <w:p>
+            <w:pPr>
+              <w:pStyle w:val="NoSpacing"/>
+              <w:numPr>
+                <w:ilvl w:val="1"/>
+                <w:numId w:val="10"/>
+              </w:numPr>
+              <w:rPr>
+                <w:lang w:val="en-US"/>
+              </w:rPr>
+            </w:pPr>
+            <w:r>
+              <w:rPr>
+                <w:lang w:val="en-US"/>
+              </w:rPr>
+              <w:t xml:space="preserve">Actual physical aspects (cable, </w:t>
+            </w:r>
+            <w:proofErr w:type="spellStart"/>
+            <w:r>
+              <w:rPr>
+                <w:lang w:val="en-US"/>
+              </w:rPr>
+              <w:t>wifi</w:t>
+            </w:r>
+            <w:proofErr w:type="spellEnd"/>
+            <w:r>
+              <w:rPr>
+                <w:lang w:val="en-US"/>
+              </w:rPr>
+              <w:t>)</w:t>
+            </w:r>
+          </w:p>
+          <w:p>
+            <w:pPr>
+              <w:pStyle w:val="NoSpacing"/>
+              <w:numPr>
+                <w:ilvl w:val="1"/>
+                <w:numId w:val="10"/>
+              </w:numPr>
+              <w:rPr>
+                <w:lang w:val="en-US"/>
+              </w:rPr>
+            </w:pPr>
+            <w:r>
+              <w:rPr>
+                <w:lang w:val="en-US"/>
+              </w:rPr>
+              <w:t>The technology that turns bytes into signals and vice versa</w:t>
+            </w:r>
+          </w:p>
+          <w:p>
+            <w:pPr>
+              <w:pStyle w:val="NoSpacing"/>
+              <w:numPr>
+                <w:ilvl w:val="0"/>
+                <w:numId w:val="10"/>
+              </w:numPr>
+              <w:rPr>
+                <w:lang w:val="en-US"/>
+              </w:rPr>
+            </w:pPr>
+            <w:r>
+              <w:rPr>
+                <w:lang w:val="en-US"/>
+              </w:rPr>
+              <w:t>It transmits data across a specific medium in frames</w:t>
+            </w:r>
+          </w:p>
+          <w:p>
+            <w:pPr>
+              <w:pStyle w:val="NoSpacing"/>
+              <w:numPr>
+                <w:ilvl w:val="0"/>
+                <w:numId w:val="10"/>
+              </w:numPr>
+              <w:rPr>
+                <w:lang w:val="en-US"/>
+              </w:rPr>
+            </w:pPr>
+            <w:r>
+              <w:rPr>
+                <w:lang w:val="en-US"/>
+              </w:rPr>
+              <w:t>Defines things such as:</w:t>
+            </w:r>
+          </w:p>
+          <w:p>
+            <w:pPr>
+              <w:pStyle w:val="NoSpacing"/>
+              <w:numPr>
+                <w:ilvl w:val="1"/>
+                <w:numId w:val="10"/>
+              </w:numPr>
+              <w:rPr>
+                <w:lang w:val="en-US"/>
+              </w:rPr>
+            </w:pPr>
+            <w:r>
+              <w:rPr>
+                <w:lang w:val="en-US"/>
+              </w:rPr>
+              <w:t>The ways to identify a host so you can adress the host</w:t>
+            </w:r>
+          </w:p>
+          <w:p>
+            <w:pPr>
+              <w:pStyle w:val="NoSpacing"/>
+              <w:numPr>
+                <w:ilvl w:val="1"/>
+                <w:numId w:val="10"/>
+              </w:numPr>
+              <w:rPr>
+                <w:lang w:val="en-US"/>
+              </w:rPr>
+            </w:pPr>
+            <w:r>
+              <w:rPr>
+                <w:lang w:val="en-US"/>
+              </w:rPr>
+              <w:t>The byte/frame format</w:t>
+            </w:r>
+          </w:p>
+          <w:p>
+            <w:pPr>
+              <w:pStyle w:val="NoSpacing"/>
+              <w:numPr>
+                <w:ilvl w:val="1"/>
+                <w:numId w:val="10"/>
+              </w:numPr>
+              <w:rPr>
+                <w:lang w:val="en-US"/>
+              </w:rPr>
+            </w:pPr>
+            <w:r>
+              <w:rPr>
+                <w:lang w:val="en-US"/>
+              </w:rPr>
+              <w:t>How to convert bits into signals and vice versa</w:t>
+            </w:r>
+          </w:p>
+          <w:p>
+            <w:pPr>
+              <w:pStyle w:val="NoSpacing"/>
+              <w:rPr>
+                <w:lang w:val="en-US"/>
+              </w:rPr>
+            </w:pPr>
+            <w:r>
+              <w:rPr>
+                <w:lang w:val="en-US"/>
+              </w:rPr>
+              <w:t>IP Layer:</w:t>
+            </w:r>
+          </w:p>
+          <w:p>
+            <w:pPr>
+              <w:pStyle w:val="NoSpacing"/>
+              <w:numPr>
+                <w:ilvl w:val="0"/>
+                <w:numId w:val="11"/>
+              </w:numPr>
+              <w:rPr>
+                <w:lang w:val="en-US"/>
+              </w:rPr>
+            </w:pPr>
+            <w:r>
+              <w:rPr>
+                <w:lang w:val="en-US"/>
+              </w:rPr>
+              <w:t>Is the agreement on how packets are routed between systems.</w:t>
+            </w:r>
+          </w:p>
+          <w:p>
+            <w:pPr>
+              <w:pStyle w:val="NoSpacing"/>
+              <w:numPr>
+                <w:ilvl w:val="0"/>
+                <w:numId w:val="11"/>
+              </w:numPr>
+              <w:rPr>
+                <w:lang w:val="en-US"/>
+              </w:rPr>
+            </w:pPr>
+            <w:r>
+              <w:rPr>
+                <w:lang w:val="en-US"/>
+              </w:rPr>
+              <w:t>It takes the complicated process of moving packets through a network and makes it look like a single end to end channel</w:t>
+            </w:r>
+          </w:p>
+          <w:p>
+            <w:pPr>
+              <w:pStyle w:val="NoSpacing"/>
+              <w:numPr>
+                <w:ilvl w:val="0"/>
+                <w:numId w:val="11"/>
+              </w:numPr>
+              <w:rPr>
+                <w:lang w:val="en-US"/>
+              </w:rPr>
+            </w:pPr>
+            <w:r>
+              <w:rPr>
+                <w:lang w:val="en-US"/>
+              </w:rPr>
+              <w:t>Makes use of Ip addresses to send the data</w:t>
+            </w:r>
+          </w:p>
+          <w:p>
+            <w:pPr>
+              <w:pStyle w:val="NoSpacing"/>
+              <w:rPr>
+                <w:lang w:val="en-US"/>
+              </w:rPr>
+            </w:pPr>
+            <w:r>
+              <w:rPr>
+                <w:lang w:val="en-US"/>
+              </w:rPr>
+              <w:t>Transport Layer:</w:t>
+            </w:r>
+          </w:p>
+          <w:p>
+            <w:pPr>
+              <w:pStyle w:val="NoSpacing"/>
+              <w:numPr>
+                <w:ilvl w:val="0"/>
+                <w:numId w:val="12"/>
+              </w:numPr>
+              <w:rPr>
+                <w:lang w:val="en-US"/>
+              </w:rPr>
+            </w:pPr>
+            <w:r>
+              <w:rPr>
+                <w:lang w:val="en-US"/>
+              </w:rPr>
+              <w:t>Is the agreement on how packets are routed between apps</w:t>
+            </w:r>
+          </w:p>
+          <w:p>
+            <w:pPr>
+              <w:pStyle w:val="NoSpacing"/>
+              <w:numPr>
+                <w:ilvl w:val="0"/>
+                <w:numId w:val="12"/>
+              </w:numPr>
+              <w:rPr>
+                <w:lang w:val="en-US"/>
+              </w:rPr>
+            </w:pPr>
+            <w:r>
+              <w:rPr>
+                <w:lang w:val="en-US"/>
+              </w:rPr>
+              <w:t>Uses a port to identify hat app to send the data to</w:t>
+            </w:r>
+          </w:p>
+          <w:p>
+            <w:pPr>
+              <w:pStyle w:val="NoSpacing"/>
+              <w:rPr>
+                <w:lang w:val="en-US"/>
+              </w:rPr>
+            </w:pPr>
+            <w:r>
+              <w:rPr>
+                <w:lang w:val="en-US"/>
+              </w:rPr>
+              <w:t>Socket:</w:t>
+            </w:r>
+          </w:p>
+          <w:p>
+            <w:pPr>
+              <w:pStyle w:val="NoSpacing"/>
+              <w:numPr>
+                <w:ilvl w:val="0"/>
+                <w:numId w:val="12"/>
+              </w:numPr>
+              <w:rPr>
+                <w:lang w:val="en-US"/>
+              </w:rPr>
+            </w:pPr>
+            <w:r>
+              <w:rPr>
+                <w:lang w:val="en-US"/>
+              </w:rPr>
+              <w:t>It is one endpoint of a two-way communication link between two programs running on a network.</w:t>
+            </w:r>
+          </w:p>
+          <w:p>
+            <w:pPr>
+              <w:pStyle w:val="NoSpacing"/>
+              <w:rPr>
+                <w:lang w:val="en-US"/>
+              </w:rPr>
+            </w:pPr>
+            <w:r>
+              <w:rPr>
+                <w:lang w:val="en-US"/>
+              </w:rPr>
+              <w:t>Application:</w:t>
+            </w:r>
+          </w:p>
+          <w:p>
+            <w:pPr>
+              <w:pStyle w:val="NoSpacing"/>
+              <w:numPr>
+                <w:ilvl w:val="0"/>
+                <w:numId w:val="12"/>
+              </w:numPr>
+              <w:rPr>
+                <w:lang w:val="en-US"/>
+              </w:rPr>
+            </w:pPr>
+            <w:r>
+              <w:rPr>
+                <w:lang w:val="en-US"/>
+              </w:rPr>
+              <w:t>Is the agreement on what sort of messages the app requires or is able to process</w:t>
+            </w:r>
           </w:p>
         </w:tc>
       </w:tr>
@@ -1148,6 +1569,26 @@
                 <w:lang w:val="en-US"/>
               </w:rPr>
             </w:pPr>
+            <w:r>
+              <w:rPr>
+                <w:lang w:val="en-US"/>
+              </w:rPr>
+              <w:t>Client: Client shoots at enemy and kills them.</w:t>
+            </w:r>
+          </w:p>
+          <w:p>
+            <w:pPr>
+              <w:pStyle w:val="NoSpacing"/>
+              <w:rPr>
+                <w:lang w:val="en-US"/>
+              </w:rPr>
+            </w:pPr>
+            <w:r>
+              <w:rPr>
+                <w:lang w:val="en-US"/>
+              </w:rPr>
+              <w:t>Server: Understood.</w:t>
+            </w:r>
           </w:p>
           <w:p>
             <w:pPr>
@@ -1169,6 +1610,26 @@
                 <w:lang w:val="en-US"/>
               </w:rPr>
             </w:pPr>
+            <w:r>
+              <w:rPr>
+                <w:lang w:val="en-US"/>
+              </w:rPr>
+              <w:t>Client: Client inputs the fire button</w:t>
+            </w:r>
+          </w:p>
+          <w:p>
+            <w:pPr>
+              <w:pStyle w:val="NoSpacing"/>
+              <w:rPr>
+                <w:lang w:val="en-US"/>
+              </w:rPr>
+            </w:pPr>
+            <w:r>
+              <w:rPr>
+                <w:lang w:val="en-US"/>
+              </w:rPr>
+              <w:t>Server: The client fired their gun, they were aiming at another player and hit them dealing x damage, target dies.</w:t>
+            </w:r>
           </w:p>
         </w:tc>
       </w:tr>
@@ -1258,14 +1719,12 @@
                 <w:lang w:val="en-US"/>
               </w:rPr>
             </w:pPr>
-          </w:p>
-          <w:p>
-            <w:pPr>
-              <w:pStyle w:val="NoSpacing"/>
-              <w:rPr>
-                <w:lang w:val="en-US"/>
-              </w:rPr>
-            </w:pPr>
+            <w:r>
+              <w:rPr>
+                <w:lang w:val="en-US"/>
+              </w:rPr>
+              <w:t>These messages would be application protocol messages since they are data that is meant to be processed by the application.</w:t>
+            </w:r>
           </w:p>
         </w:tc>
       </w:tr>
@@ -1326,6 +1785,309 @@
                 <w:lang w:val="en-US"/>
               </w:rPr>
             </w:pPr>
+            <w:r>
+              <w:rPr>
+                <w:lang w:val="en-US"/>
+              </w:rPr>
+              <w:lastRenderedPageBreak/>
+              <w:t>Peer 2 Peer:</w:t>
+            </w:r>
+          </w:p>
+          <w:p>
+            <w:pPr>
+              <w:pStyle w:val="NoSpacing"/>
+              <w:numPr>
+                <w:ilvl w:val="0"/>
+                <w:numId w:val="12"/>
+              </w:numPr>
+              <w:rPr>
+                <w:lang w:val="en-US"/>
+              </w:rPr>
+            </w:pPr>
+            <w:r>
+              <w:rPr>
+                <w:lang w:val="en-US"/>
+              </w:rPr>
+              <w:t>Advantages</w:t>
+            </w:r>
+          </w:p>
+          <w:p>
+            <w:pPr>
+              <w:pStyle w:val="NoSpacing"/>
+              <w:numPr>
+                <w:ilvl w:val="1"/>
+                <w:numId w:val="12"/>
+              </w:numPr>
+              <w:rPr>
+                <w:lang w:val="en-US"/>
+              </w:rPr>
+            </w:pPr>
+            <w:r>
+              <w:rPr>
+                <w:lang w:val="en-US"/>
+              </w:rPr>
+              <w:t>It is simple and easy to setup for users, requiring only an active internet connection from the players/a hub to connect locally to one another</w:t>
+            </w:r>
+          </w:p>
+          <w:p>
+            <w:pPr>
+              <w:pStyle w:val="NoSpacing"/>
+              <w:numPr>
+                <w:ilvl w:val="1"/>
+                <w:numId w:val="12"/>
+              </w:numPr>
+              <w:rPr>
+                <w:lang w:val="en-US"/>
+              </w:rPr>
+            </w:pPr>
+            <w:r>
+              <w:rPr>
+                <w:lang w:val="en-US"/>
+              </w:rPr>
+              <w:t>No requirement for a dedicated server (saves costs</w:t>
+            </w:r>
+            <w:r>
+              <w:rPr>
+                <w:lang w:val="en-US"/>
+              </w:rPr>
+              <w:t>)</w:t>
+            </w:r>
+          </w:p>
+          <w:p>
+            <w:pPr>
+              <w:pStyle w:val="NoSpacing"/>
+              <w:numPr>
+                <w:ilvl w:val="0"/>
+                <w:numId w:val="12"/>
+              </w:numPr>
+              <w:rPr>
+                <w:lang w:val="en-US"/>
+              </w:rPr>
+            </w:pPr>
+            <w:r>
+              <w:rPr>
+                <w:lang w:val="en-US"/>
+              </w:rPr>
+              <w:t>Disadvantages</w:t>
+            </w:r>
+          </w:p>
+          <w:p>
+            <w:pPr>
+              <w:pStyle w:val="NoSpacing"/>
+              <w:numPr>
+                <w:ilvl w:val="1"/>
+                <w:numId w:val="12"/>
+              </w:numPr>
+              <w:rPr>
+                <w:lang w:val="en-US"/>
+              </w:rPr>
+            </w:pPr>
+            <w:r>
+              <w:rPr>
+                <w:lang w:val="en-US"/>
+              </w:rPr>
+              <w:t>The performance is much more limited as the player hosting needs to have a good enough computer to run both the game and host at the same time</w:t>
+            </w:r>
+          </w:p>
+          <w:p>
+            <w:pPr>
+              <w:pStyle w:val="NoSpacing"/>
+              <w:numPr>
+                <w:ilvl w:val="1"/>
+                <w:numId w:val="12"/>
+              </w:numPr>
+              <w:rPr>
+                <w:lang w:val="en-US"/>
+              </w:rPr>
+            </w:pPr>
+            <w:r>
+              <w:rPr>
+                <w:lang w:val="en-US"/>
+              </w:rPr>
+              <w:t>It is difficult to prevent cheating unless there is a designated authoritative peer.</w:t>
+            </w:r>
+          </w:p>
+          <w:p>
+            <w:pPr>
+              <w:pStyle w:val="NoSpacing"/>
+              <w:numPr>
+                <w:ilvl w:val="1"/>
+                <w:numId w:val="12"/>
+              </w:numPr>
+              <w:rPr>
+                <w:lang w:val="en-US"/>
+              </w:rPr>
+            </w:pPr>
+            <w:r>
+              <w:rPr>
+                <w:lang w:val="en-US"/>
+              </w:rPr>
+              <w:t>A poor internet connection on the host if online would cause a poor connection for the rest of the players.</w:t>
+            </w:r>
+          </w:p>
+          <w:p>
+            <w:pPr>
+              <w:pStyle w:val="NoSpacing"/>
+              <w:numPr>
+                <w:ilvl w:val="1"/>
+                <w:numId w:val="12"/>
+              </w:numPr>
+              <w:rPr>
+                <w:lang w:val="en-US"/>
+              </w:rPr>
+            </w:pPr>
+            <w:r>
+              <w:rPr>
+                <w:lang w:val="en-US"/>
+              </w:rPr>
+              <w:t>If the host disconnects, everyone does.</w:t>
+            </w:r>
+          </w:p>
+          <w:p>
+            <w:pPr>
+              <w:pStyle w:val="NoSpacing"/>
+              <w:rPr>
+                <w:lang w:val="en-US"/>
+              </w:rPr>
+            </w:pPr>
+            <w:r>
+              <w:rPr>
+                <w:lang w:val="en-US"/>
+              </w:rPr>
+              <w:t>Client/Server:</w:t>
+            </w:r>
+          </w:p>
+          <w:p>
+            <w:pPr>
+              <w:pStyle w:val="NoSpacing"/>
+              <w:numPr>
+                <w:ilvl w:val="0"/>
+                <w:numId w:val="13"/>
+              </w:numPr>
+              <w:rPr>
+                <w:lang w:val="en-US"/>
+              </w:rPr>
+            </w:pPr>
+            <w:r>
+              <w:rPr>
+                <w:lang w:val="en-US"/>
+              </w:rPr>
+              <w:t>Advantages</w:t>
+            </w:r>
+          </w:p>
+          <w:p>
+            <w:pPr>
+              <w:pStyle w:val="NoSpacing"/>
+              <w:numPr>
+                <w:ilvl w:val="1"/>
+                <w:numId w:val="13"/>
+              </w:numPr>
+              <w:rPr>
+                <w:lang w:val="en-US"/>
+              </w:rPr>
+            </w:pPr>
+            <w:r>
+              <w:rPr>
+                <w:lang w:val="en-US"/>
+              </w:rPr>
+              <w:t>Certain types of cheating can be prevented much more easily</w:t>
+            </w:r>
+          </w:p>
+          <w:p>
+            <w:pPr>
+              <w:pStyle w:val="NoSpacing"/>
+              <w:numPr>
+                <w:ilvl w:val="1"/>
+                <w:numId w:val="13"/>
+              </w:numPr>
+              <w:rPr>
+                <w:lang w:val="en-US"/>
+              </w:rPr>
+            </w:pPr>
+            <w:r>
+              <w:rPr>
+                <w:lang w:val="en-US"/>
+              </w:rPr>
+              <w:t>The internet connection of one player does not directly affect</w:t>
+            </w:r>
+            <w:r>
+              <w:rPr>
+                <w:lang w:val="en-US"/>
+              </w:rPr>
+              <w:t xml:space="preserve"> another’s games</w:t>
+            </w:r>
+          </w:p>
+          <w:p>
+            <w:pPr>
+              <w:pStyle w:val="NoSpacing"/>
+              <w:numPr>
+                <w:ilvl w:val="1"/>
+                <w:numId w:val="13"/>
+              </w:numPr>
+              <w:rPr>
+                <w:lang w:val="en-US"/>
+              </w:rPr>
+            </w:pPr>
+            <w:r>
+              <w:rPr>
+                <w:lang w:val="en-US"/>
+              </w:rPr>
+              <w:t>The server’s performance is not tied to any player so it will run smoother in most cases.</w:t>
+            </w:r>
+          </w:p>
+          <w:p>
+            <w:pPr>
+              <w:pStyle w:val="NoSpacing"/>
+              <w:numPr>
+                <w:ilvl w:val="0"/>
+                <w:numId w:val="13"/>
+              </w:numPr>
+              <w:rPr>
+                <w:lang w:val="en-US"/>
+              </w:rPr>
+            </w:pPr>
+            <w:r>
+              <w:rPr>
+                <w:lang w:val="en-US"/>
+              </w:rPr>
+              <w:t>Disadvantages</w:t>
+            </w:r>
+          </w:p>
+          <w:p>
+            <w:pPr>
+              <w:pStyle w:val="NoSpacing"/>
+              <w:numPr>
+                <w:ilvl w:val="1"/>
+                <w:numId w:val="13"/>
+              </w:numPr>
+              <w:rPr>
+                <w:lang w:val="en-US"/>
+              </w:rPr>
+            </w:pPr>
+            <w:r>
+              <w:rPr>
+                <w:lang w:val="en-US"/>
+              </w:rPr>
+              <w:t>Will cost extra money to run the server in comparison to P2P</w:t>
+            </w:r>
+          </w:p>
+          <w:p>
+            <w:pPr>
+              <w:pStyle w:val="NoSpacing"/>
+              <w:numPr>
+                <w:ilvl w:val="1"/>
+                <w:numId w:val="13"/>
+              </w:numPr>
+              <w:rPr>
+                <w:lang w:val="en-US"/>
+              </w:rPr>
+            </w:pPr>
+            <w:r>
+              <w:rPr>
+                <w:lang w:val="en-US"/>
+              </w:rPr>
+              <w:t>If the server has problems, everyone connected to it will experience it as well.</w:t>
+            </w:r>
           </w:p>
           <w:p>
             <w:pPr>
@@ -1416,30 +2178,6 @@
           <w:lang w:val="en-US"/>
         </w:rPr>
         <w:tab/>
-        <w:t>UDP</w:t>
-      </w:r>
-      <w:r>
-        <w:rPr>
-          <w:lang w:val="en-US"/>
-        </w:rPr>
-        <w:t xml:space="preserve"> </w:t>
-      </w:r>
-      <w:r>
-        <w:rPr>
-          <w:lang w:val="en-US"/>
-        </w:rPr>
-        <w:t>/</w:t>
-      </w:r>
-      <w:r>
-        <w:rPr>
-          <w:lang w:val="en-US"/>
-        </w:rPr>
-        <w:t xml:space="preserve"> </w:t>
-      </w:r>
-      <w:r>
-        <w:rPr>
-          <w:lang w:val="en-US"/>
-        </w:rPr>
         <w:t>TCP</w:t>
       </w:r>
     </w:p>
@@ -1473,30 +2211,6 @@
         <w:tab/>
         <w:t>UDP</w:t>
       </w:r>
-      <w:r>
-        <w:rPr>
-          <w:lang w:val="en-US"/>
-        </w:rPr>
-        <w:t xml:space="preserve"> </w:t>
-      </w:r>
-      <w:r>
-        <w:rPr>
-          <w:lang w:val="en-US"/>
-        </w:rPr>
-        <w:t>/</w:t>
-      </w:r>
-      <w:r>
-        <w:rPr>
-          <w:lang w:val="en-US"/>
-        </w:rPr>
-        <w:t xml:space="preserve"> </w:t>
-      </w:r>
-      <w:r>
-        <w:rPr>
-          <w:lang w:val="en-US"/>
-        </w:rPr>
-        <w:t>TCP</w:t>
-      </w:r>
     </w:p>
     <w:p>
       <w:pPr>
@@ -1540,30 +2254,6 @@
         <w:tab/>
         <w:t>UDP</w:t>
       </w:r>
-      <w:r>
-        <w:rPr>
-          <w:lang w:val="en-US"/>
-        </w:rPr>
-        <w:t xml:space="preserve"> </w:t>
-      </w:r>
-      <w:r>
-        <w:rPr>
-          <w:lang w:val="en-US"/>
-        </w:rPr>
-        <w:t>/</w:t>
-      </w:r>
-      <w:r>
-        <w:rPr>
-          <w:lang w:val="en-US"/>
-        </w:rPr>
-        <w:t xml:space="preserve"> </w:t>
-      </w:r>
-      <w:r>
-        <w:rPr>
-          <w:lang w:val="en-US"/>
-        </w:rPr>
-        <w:t>TCP</w:t>
-      </w:r>
     </w:p>
     <w:p>
       <w:pPr>
@@ -1605,30 +2295,6 @@
           <w:lang w:val="en-US"/>
         </w:rPr>
         <w:tab/>
-        <w:t>UDP</w:t>
-      </w:r>
-      <w:r>
-        <w:rPr>
-          <w:lang w:val="en-US"/>
-        </w:rPr>
-        <w:t xml:space="preserve"> </w:t>
-      </w:r>
-      <w:r>
-        <w:rPr>
-          <w:lang w:val="en-US"/>
-        </w:rPr>
-        <w:t>/</w:t>
-      </w:r>
-      <w:r>
-        <w:rPr>
-          <w:lang w:val="en-US"/>
-        </w:rPr>
-        <w:t xml:space="preserve"> </w:t>
-      </w:r>
-      <w:r>
-        <w:rPr>
-          <w:lang w:val="en-US"/>
-        </w:rPr>
         <w:t>TCP</w:t>
       </w:r>
     </w:p>
@@ -1736,7 +2402,7 @@
           <w:lang w:val="en-US"/>
         </w:rPr>
         <w:tab/>
-        <w:t>UDP / TCP</w:t>
+        <w:t>UDP</w:t>
       </w:r>
     </w:p>
     <w:p>
@@ -1798,7 +2464,7 @@
           <w:lang w:val="en-US"/>
         </w:rPr>
         <w:tab/>
-        <w:t>UDP / TCP</w:t>
+        <w:t>UDP</w:t>
       </w:r>
     </w:p>
     <w:p>
@@ -1934,14 +2600,12 @@
                 <w:lang w:val="en-US"/>
               </w:rPr>
             </w:pPr>
-          </w:p>
-          <w:p>
-            <w:pPr>
-              <w:pStyle w:val="NoSpacing"/>
-              <w:rPr>
-                <w:lang w:val="en-US"/>
-              </w:rPr>
-            </w:pPr>
+            <w:r>
+              <w:rPr>
+                <w:lang w:val="en-US"/>
+              </w:rPr>
+              <w:t>Blocking operations means that the code will not continue until the call conditions are met</w:t>
+            </w:r>
           </w:p>
         </w:tc>
       </w:tr>
@@ -2031,14 +2695,6 @@
               </w:rPr>
             </w:pPr>
           </w:p>
-          <w:p>
-            <w:pPr>
-              <w:pStyle w:val="NoSpacing"/>
-              <w:rPr>
-                <w:lang w:val="en-US"/>
-              </w:rPr>
-            </w:pPr>
-          </w:p>
         </w:tc>
       </w:tr>
     </w:tbl>
@@ -2572,7 +3228,21 @@
         <w:rPr>
           <w:lang w:val="en-US"/>
         </w:rPr>
-        <w:t>(Hint: research the TcpListener.Start call)</w:t>
+        <w:t xml:space="preserve">(Hint: research the </w:t>
+      </w:r>
+      <w:proofErr w:type="spellStart"/>
+      <w:r>
+        <w:rPr>
+          <w:lang w:val="en-US"/>
+        </w:rPr>
+        <w:t>TcpListener.Start</w:t>
+      </w:r>
+      <w:proofErr w:type="spellEnd"/>
+      <w:r>
+        <w:rPr>
+          <w:lang w:val="en-US"/>
+        </w:rPr>
+        <w:t xml:space="preserve"> call)</w:t>
       </w:r>
     </w:p>
     <w:tbl>
@@ -2651,7 +3321,21 @@
         <w:rPr>
           <w:lang w:val="en-US"/>
         </w:rPr>
-        <w:t xml:space="preserve"> by the TcpListener.AcceptTcpClient call?</w:t>
+        <w:t xml:space="preserve"> by the </w:t>
+      </w:r>
+      <w:proofErr w:type="spellStart"/>
+      <w:r>
+        <w:rPr>
+          <w:lang w:val="en-US"/>
+        </w:rPr>
+        <w:t>TcpListener.AcceptTcpClient</w:t>
+      </w:r>
+      <w:proofErr w:type="spellEnd"/>
+      <w:r>
+        <w:rPr>
+          <w:lang w:val="en-US"/>
+        </w:rPr>
+        <w:t xml:space="preserve"> call?</w:t>
       </w:r>
     </w:p>
     <w:tbl>
@@ -2721,11 +3405,61 @@
         </w:rPr>
         <w:br/>
       </w:r>
-      <w:r>
-        <w:rPr>
-          <w:lang w:val="en-US"/>
-        </w:rPr>
-        <w:t>TcpClient client = new TcpClient(new IPEndPoint(IPAddress.Any, 55556))</w:t>
+      <w:proofErr w:type="spellStart"/>
+      <w:r>
+        <w:rPr>
+          <w:lang w:val="en-US"/>
+        </w:rPr>
+        <w:t>TcpClient</w:t>
+      </w:r>
+      <w:proofErr w:type="spellEnd"/>
+      <w:r>
+        <w:rPr>
+          <w:lang w:val="en-US"/>
+        </w:rPr>
+        <w:t xml:space="preserve"> client = new </w:t>
+      </w:r>
+      <w:proofErr w:type="spellStart"/>
+      <w:r>
+        <w:rPr>
+          <w:lang w:val="en-US"/>
+        </w:rPr>
+        <w:t>TcpClient</w:t>
+      </w:r>
+      <w:proofErr w:type="spellEnd"/>
+      <w:r>
+        <w:rPr>
+          <w:lang w:val="en-US"/>
+        </w:rPr>
+        <w:t xml:space="preserve">(new </w:t>
+      </w:r>
+      <w:proofErr w:type="spellStart"/>
+      <w:r>
+        <w:rPr>
+          <w:lang w:val="en-US"/>
+        </w:rPr>
+        <w:t>IPEndPoint</w:t>
+      </w:r>
+      <w:proofErr w:type="spellEnd"/>
+      <w:r>
+        <w:rPr>
+          <w:lang w:val="en-US"/>
+        </w:rPr>
+        <w:t>(</w:t>
+      </w:r>
+      <w:proofErr w:type="spellStart"/>
+      <w:r>
+        <w:rPr>
+          <w:lang w:val="en-US"/>
+        </w:rPr>
+        <w:t>IPAddress.Any</w:t>
+      </w:r>
+      <w:proofErr w:type="spellEnd"/>
+      <w:r>
+        <w:rPr>
+          <w:lang w:val="en-US"/>
+        </w:rPr>
+        <w:t>, 55556))</w:t>
       </w:r>
       <w:r>
         <w:rPr>
@@ -2823,7 +3557,21 @@
         <w:rPr>
           <w:lang w:val="en-US"/>
         </w:rPr>
-        <w:t>a) It is not possible to bind more than one TcpClient to the same port.</w:t>
+        <w:t xml:space="preserve">a) It is not possible to bind more than one </w:t>
+      </w:r>
+      <w:proofErr w:type="spellStart"/>
+      <w:r>
+        <w:rPr>
+          <w:lang w:val="en-US"/>
+        </w:rPr>
+        <w:t>TcpClient</w:t>
+      </w:r>
+      <w:proofErr w:type="spellEnd"/>
+      <w:r>
+        <w:rPr>
+          <w:lang w:val="en-US"/>
+        </w:rPr>
+        <w:t xml:space="preserve"> to the same port.</w:t>
       </w:r>
     </w:p>
     <w:p>
@@ -2838,7 +3586,21 @@
         <w:rPr>
           <w:lang w:val="en-US"/>
         </w:rPr>
-        <w:t>b) Multiple TcpClients can be bound to the same port</w:t>
+        <w:t xml:space="preserve">b) Multiple </w:t>
+      </w:r>
+      <w:proofErr w:type="spellStart"/>
+      <w:r>
+        <w:rPr>
+          <w:lang w:val="en-US"/>
+        </w:rPr>
+        <w:t>TcpClients</w:t>
+      </w:r>
+      <w:proofErr w:type="spellEnd"/>
+      <w:r>
+        <w:rPr>
+          <w:lang w:val="en-US"/>
+        </w:rPr>
+        <w:t xml:space="preserve"> can be bound to the same port</w:t>
       </w:r>
     </w:p>
     <w:p>
@@ -2853,7 +3615,21 @@
         <w:rPr>
           <w:lang w:val="en-US"/>
         </w:rPr>
-        <w:t>c) Multiple TcpClients can be bound to the same port on the server but not on the client</w:t>
+        <w:t xml:space="preserve">c) Multiple </w:t>
+      </w:r>
+      <w:proofErr w:type="spellStart"/>
+      <w:r>
+        <w:rPr>
+          <w:lang w:val="en-US"/>
+        </w:rPr>
+        <w:t>TcpClients</w:t>
+      </w:r>
+      <w:proofErr w:type="spellEnd"/>
+      <w:r>
+        <w:rPr>
+          <w:lang w:val="en-US"/>
+        </w:rPr>
+        <w:t xml:space="preserve"> can be bound to the same port on the server but not on the client</w:t>
       </w:r>
     </w:p>
     <w:p>
@@ -2868,7 +3644,21 @@
         <w:rPr>
           <w:lang w:val="en-US"/>
         </w:rPr>
-        <w:t>d) Multiple TcpClients can be bound to the same port on the client but not on the server</w:t>
+        <w:t xml:space="preserve">d) Multiple </w:t>
+      </w:r>
+      <w:proofErr w:type="spellStart"/>
+      <w:r>
+        <w:rPr>
+          <w:lang w:val="en-US"/>
+        </w:rPr>
+        <w:t>TcpClients</w:t>
+      </w:r>
+      <w:proofErr w:type="spellEnd"/>
+      <w:r>
+        <w:rPr>
+          <w:lang w:val="en-US"/>
+        </w:rPr>
+        <w:t xml:space="preserve"> can be bound to the same port on the client but not on the server</w:t>
       </w:r>
       <w:r>
         <w:rPr>
@@ -3244,6 +4034,119 @@
     </w:lvl>
   </w:abstractNum>
   <w:abstractNum w:abstractNumId="3" w15:restartNumberingAfterBreak="0">
+    <w:nsid w:val="27814037"/>
+    <w:multiLevelType w:val="hybridMultilevel"/>
+    <w:tmpl w:val="83C6CEFA"/>
+    <w:lvl w:ilvl="0" w:tplc="24000001">
+      <w:start w:val="1"/>
+      <w:numFmt w:val="bullet"/>
+      <w:lvlText w:val=""/>
+      <w:lvlJc w:val="left"/>
+      <w:pPr>
+        <w:ind w:left="720" w:hanging="360"/>
+      </w:pPr>
+      <w:rPr>
+        <w:rFonts w:ascii="Symbol" w:hAnsi="Symbol" w:hint="default"/>
+      </w:rPr>
+    </w:lvl>
+    <w:lvl w:ilvl="1" w:tplc="24000003">
+      <w:start w:val="1"/>
+      <w:numFmt w:val="bullet"/>
+      <w:lvlText w:val="o"/>
+      <w:lvlJc w:val="left"/>
+      <w:pPr>
+        <w:ind w:left="1440" w:hanging="360"/>
+      </w:pPr>
+      <w:rPr>
+        <w:rFonts w:ascii="Courier New" w:hAnsi="Courier New" w:cs="Courier New" w:hint="default"/>
+      </w:rPr>
+    </w:lvl>
+    <w:lvl w:ilvl="2" w:tplc="24000005" w:tentative="1">
+      <w:start w:val="1"/>
+      <w:numFmt w:val="bullet"/>
+      <w:lvlText w:val=""/>
+      <w:lvlJc w:val="left"/>
+      <w:pPr>
+        <w:ind w:left="2160" w:hanging="360"/>
+      </w:pPr>
+      <w:rPr>
+        <w:rFonts w:ascii="Wingdings" w:hAnsi="Wingdings" w:hint="default"/>
+      </w:rPr>
+    </w:lvl>
+    <w:lvl w:ilvl="3" w:tplc="24000001" w:tentative="1">
+      <w:start w:val="1"/>
+      <w:numFmt w:val="bullet"/>
+      <w:lvlText w:val=""/>
+      <w:lvlJc w:val="left"/>
+      <w:pPr>
+        <w:ind w:left="2880" w:hanging="360"/>
+      </w:pPr>
+      <w:rPr>
+        <w:rFonts w:ascii="Symbol" w:hAnsi="Symbol" w:hint="default"/>
+      </w:rPr>
+    </w:lvl>
+    <w:lvl w:ilvl="4" w:tplc="24000003" w:tentative="1">
+      <w:start w:val="1"/>
+      <w:numFmt w:val="bullet"/>
+      <w:lvlText w:val="o"/>
+      <w:lvlJc w:val="left"/>
+      <w:pPr>
+        <w:ind w:left="3600" w:hanging="360"/>
+      </w:pPr>
+      <w:rPr>
+        <w:rFonts w:ascii="Courier New" w:hAnsi="Courier New" w:cs="Courier New" w:hint="default"/>
+      </w:rPr>
+    </w:lvl>
+    <w:lvl w:ilvl="5" w:tplc="24000005" w:tentative="1">
+      <w:start w:val="1"/>
+      <w:numFmt w:val="bullet"/>
+      <w:lvlText w:val=""/>
+      <w:lvlJc w:val="left"/>
+      <w:pPr>
+        <w:ind w:left="4320" w:hanging="360"/>
+      </w:pPr>
+      <w:rPr>
+        <w:rFonts w:ascii="Wingdings" w:hAnsi="Wingdings" w:hint="default"/>
+      </w:rPr>
+    </w:lvl>
+    <w:lvl w:ilvl="6" w:tplc="24000001" w:tentative="1">
+      <w:start w:val="1"/>
+      <w:numFmt w:val="bullet"/>
+      <w:lvlText w:val=""/>
+      <w:lvlJc w:val="left"/>
+      <w:pPr>
+        <w:ind w:left="5040" w:hanging="360"/>
+      </w:pPr>
+      <w:rPr>
+        <w:rFonts w:ascii="Symbol" w:hAnsi="Symbol" w:hint="default"/>
+      </w:rPr>
+    </w:lvl>
+    <w:lvl w:ilvl="7" w:tplc="24000003" w:tentative="1">
+      <w:start w:val="1"/>
+      <w:numFmt w:val="bullet"/>
+      <w:lvlText w:val="o"/>
+      <w:lvlJc w:val="left"/>
+      <w:pPr>
+        <w:ind w:left="5760" w:hanging="360"/>
+      </w:pPr>
+      <w:rPr>
+        <w:rFonts w:ascii="Courier New" w:hAnsi="Courier New" w:cs="Courier New" w:hint="default"/>
+      </w:rPr>
+    </w:lvl>
+    <w:lvl w:ilvl="8" w:tplc="24000005" w:tentative="1">
+      <w:start w:val="1"/>
+      <w:numFmt w:val="bullet"/>
+      <w:lvlText w:val=""/>
+      <w:lvlJc w:val="left"/>
+      <w:pPr>
+        <w:ind w:left="6480" w:hanging="360"/>
+      </w:pPr>
+      <w:rPr>
+        <w:rFonts w:ascii="Wingdings" w:hAnsi="Wingdings" w:hint="default"/>
+      </w:rPr>
+    </w:lvl>
+  </w:abstractNum>
+  <w:abstractNum w:abstractNumId="4" w15:restartNumberingAfterBreak="0">
     <w:nsid w:val="2AC804DD"/>
     <w:multiLevelType w:val="hybridMultilevel"/>
     <w:tmpl w:val="8AD69D4C"/>
@@ -3356,7 +4259,120 @@
       </w:rPr>
     </w:lvl>
   </w:abstractNum>
-  <w:abstractNum w:abstractNumId="4" w15:restartNumberingAfterBreak="0">
+  <w:abstractNum w:abstractNumId="5" w15:restartNumberingAfterBreak="0">
+    <w:nsid w:val="2BB73E58"/>
+    <w:multiLevelType w:val="hybridMultilevel"/>
+    <w:tmpl w:val="6DBE9230"/>
+    <w:lvl w:ilvl="0" w:tplc="24000001">
+      <w:start w:val="1"/>
+      <w:numFmt w:val="bullet"/>
+      <w:lvlText w:val=""/>
+      <w:lvlJc w:val="left"/>
+      <w:pPr>
+        <w:ind w:left="720" w:hanging="360"/>
+      </w:pPr>
+      <w:rPr>
+        <w:rFonts w:ascii="Symbol" w:hAnsi="Symbol" w:hint="default"/>
+      </w:rPr>
+    </w:lvl>
+    <w:lvl w:ilvl="1" w:tplc="24000003">
+      <w:start w:val="1"/>
+      <w:numFmt w:val="bullet"/>
+      <w:lvlText w:val="o"/>
+      <w:lvlJc w:val="left"/>
+      <w:pPr>
+        <w:ind w:left="1440" w:hanging="360"/>
+      </w:pPr>
+      <w:rPr>
+        <w:rFonts w:ascii="Courier New" w:hAnsi="Courier New" w:cs="Courier New" w:hint="default"/>
+      </w:rPr>
+    </w:lvl>
+    <w:lvl w:ilvl="2" w:tplc="24000005" w:tentative="1">
+      <w:start w:val="1"/>
+      <w:numFmt w:val="bullet"/>
+      <w:lvlText w:val=""/>
+      <w:lvlJc w:val="left"/>
+      <w:pPr>
+        <w:ind w:left="2160" w:hanging="360"/>
+      </w:pPr>
+      <w:rPr>
+        <w:rFonts w:ascii="Wingdings" w:hAnsi="Wingdings" w:hint="default"/>
+      </w:rPr>
+    </w:lvl>
+    <w:lvl w:ilvl="3" w:tplc="24000001" w:tentative="1">
+      <w:start w:val="1"/>
+      <w:numFmt w:val="bullet"/>
+      <w:lvlText w:val=""/>
+      <w:lvlJc w:val="left"/>
+      <w:pPr>
+        <w:ind w:left="2880" w:hanging="360"/>
+      </w:pPr>
+      <w:rPr>
+        <w:rFonts w:ascii="Symbol" w:hAnsi="Symbol" w:hint="default"/>
+      </w:rPr>
+    </w:lvl>
+    <w:lvl w:ilvl="4" w:tplc="24000003" w:tentative="1">
+      <w:start w:val="1"/>
+      <w:numFmt w:val="bullet"/>
+      <w:lvlText w:val="o"/>
+      <w:lvlJc w:val="left"/>
+      <w:pPr>
+        <w:ind w:left="3600" w:hanging="360"/>
+      </w:pPr>
+      <w:rPr>
+        <w:rFonts w:ascii="Courier New" w:hAnsi="Courier New" w:cs="Courier New" w:hint="default"/>
+      </w:rPr>
+    </w:lvl>
+    <w:lvl w:ilvl="5" w:tplc="24000005" w:tentative="1">
+      <w:start w:val="1"/>
+      <w:numFmt w:val="bullet"/>
+      <w:lvlText w:val=""/>
+      <w:lvlJc w:val="left"/>
+      <w:pPr>
+        <w:ind w:left="4320" w:hanging="360"/>
+      </w:pPr>
+      <w:rPr>
+        <w:rFonts w:ascii="Wingdings" w:hAnsi="Wingdings" w:hint="default"/>
+      </w:rPr>
+    </w:lvl>
+    <w:lvl w:ilvl="6" w:tplc="24000001" w:tentative="1">
+      <w:start w:val="1"/>
+      <w:numFmt w:val="bullet"/>
+      <w:lvlText w:val=""/>
+      <w:lvlJc w:val="left"/>
+      <w:pPr>
+        <w:ind w:left="5040" w:hanging="360"/>
+      </w:pPr>
+      <w:rPr>
+        <w:rFonts w:ascii="Symbol" w:hAnsi="Symbol" w:hint="default"/>
+      </w:rPr>
+    </w:lvl>
+    <w:lvl w:ilvl="7" w:tplc="24000003" w:tentative="1">
+      <w:start w:val="1"/>
+      <w:numFmt w:val="bullet"/>
+      <w:lvlText w:val="o"/>
+      <w:lvlJc w:val="left"/>
+      <w:pPr>
+        <w:ind w:left="5760" w:hanging="360"/>
+      </w:pPr>
+      <w:rPr>
+        <w:rFonts w:ascii="Courier New" w:hAnsi="Courier New" w:cs="Courier New" w:hint="default"/>
+      </w:rPr>
+    </w:lvl>
+    <w:lvl w:ilvl="8" w:tplc="24000005" w:tentative="1">
+      <w:start w:val="1"/>
+      <w:numFmt w:val="bullet"/>
+      <w:lvlText w:val=""/>
+      <w:lvlJc w:val="left"/>
+      <w:pPr>
+        <w:ind w:left="6480" w:hanging="360"/>
+      </w:pPr>
+      <w:rPr>
+        <w:rFonts w:ascii="Wingdings" w:hAnsi="Wingdings" w:hint="default"/>
+      </w:rPr>
+    </w:lvl>
+  </w:abstractNum>
+  <w:abstractNum w:abstractNumId="6" w15:restartNumberingAfterBreak="0">
     <w:nsid w:val="2C25423E"/>
     <w:multiLevelType w:val="hybridMultilevel"/>
     <w:tmpl w:val="7A26A134"/>
@@ -3442,7 +4458,7 @@
       </w:pPr>
     </w:lvl>
   </w:abstractNum>
-  <w:abstractNum w:abstractNumId="5" w15:restartNumberingAfterBreak="0">
+  <w:abstractNum w:abstractNumId="7" w15:restartNumberingAfterBreak="0">
     <w:nsid w:val="3B3D5BD9"/>
     <w:multiLevelType w:val="hybridMultilevel"/>
     <w:tmpl w:val="12F47724"/>
@@ -3528,7 +4544,120 @@
       </w:pPr>
     </w:lvl>
   </w:abstractNum>
-  <w:abstractNum w:abstractNumId="6" w15:restartNumberingAfterBreak="0">
+  <w:abstractNum w:abstractNumId="8" w15:restartNumberingAfterBreak="0">
+    <w:nsid w:val="40AC5257"/>
+    <w:multiLevelType w:val="hybridMultilevel"/>
+    <w:tmpl w:val="534600CC"/>
+    <w:lvl w:ilvl="0" w:tplc="24000001">
+      <w:start w:val="1"/>
+      <w:numFmt w:val="bullet"/>
+      <w:lvlText w:val=""/>
+      <w:lvlJc w:val="left"/>
+      <w:pPr>
+        <w:ind w:left="720" w:hanging="360"/>
+      </w:pPr>
+      <w:rPr>
+        <w:rFonts w:ascii="Symbol" w:hAnsi="Symbol" w:hint="default"/>
+      </w:rPr>
+    </w:lvl>
+    <w:lvl w:ilvl="1" w:tplc="24000003" w:tentative="1">
+      <w:start w:val="1"/>
+      <w:numFmt w:val="bullet"/>
+      <w:lvlText w:val="o"/>
+      <w:lvlJc w:val="left"/>
+      <w:pPr>
+        <w:ind w:left="1440" w:hanging="360"/>
+      </w:pPr>
+      <w:rPr>
+        <w:rFonts w:ascii="Courier New" w:hAnsi="Courier New" w:cs="Courier New" w:hint="default"/>
+      </w:rPr>
+    </w:lvl>
+    <w:lvl w:ilvl="2" w:tplc="24000005" w:tentative="1">
+      <w:start w:val="1"/>
+      <w:numFmt w:val="bullet"/>
+      <w:lvlText w:val=""/>
+      <w:lvlJc w:val="left"/>
+      <w:pPr>
+        <w:ind w:left="2160" w:hanging="360"/>
+      </w:pPr>
+      <w:rPr>
+        <w:rFonts w:ascii="Wingdings" w:hAnsi="Wingdings" w:hint="default"/>
+      </w:rPr>
+    </w:lvl>
+    <w:lvl w:ilvl="3" w:tplc="24000001" w:tentative="1">
+      <w:start w:val="1"/>
+      <w:numFmt w:val="bullet"/>
+      <w:lvlText w:val=""/>
+      <w:lvlJc w:val="left"/>
+      <w:pPr>
+        <w:ind w:left="2880" w:hanging="360"/>
+      </w:pPr>
+      <w:rPr>
+        <w:rFonts w:ascii="Symbol" w:hAnsi="Symbol" w:hint="default"/>
+      </w:rPr>
+    </w:lvl>
+    <w:lvl w:ilvl="4" w:tplc="24000003" w:tentative="1">
+      <w:start w:val="1"/>
+      <w:numFmt w:val="bullet"/>
+      <w:lvlText w:val="o"/>
+      <w:lvlJc w:val="left"/>
+      <w:pPr>
+        <w:ind w:left="3600" w:hanging="360"/>
+      </w:pPr>
+      <w:rPr>
+        <w:rFonts w:ascii="Courier New" w:hAnsi="Courier New" w:cs="Courier New" w:hint="default"/>
+      </w:rPr>
+    </w:lvl>
+    <w:lvl w:ilvl="5" w:tplc="24000005" w:tentative="1">
+      <w:start w:val="1"/>
+      <w:numFmt w:val="bullet"/>
+      <w:lvlText w:val=""/>
+      <w:lvlJc w:val="left"/>
+      <w:pPr>
+        <w:ind w:left="4320" w:hanging="360"/>
+      </w:pPr>
+      <w:rPr>
+        <w:rFonts w:ascii="Wingdings" w:hAnsi="Wingdings" w:hint="default"/>
+      </w:rPr>
+    </w:lvl>
+    <w:lvl w:ilvl="6" w:tplc="24000001" w:tentative="1">
+      <w:start w:val="1"/>
+      <w:numFmt w:val="bullet"/>
+      <w:lvlText w:val=""/>
+      <w:lvlJc w:val="left"/>
+      <w:pPr>
+        <w:ind w:left="5040" w:hanging="360"/>
+      </w:pPr>
+      <w:rPr>
+        <w:rFonts w:ascii="Symbol" w:hAnsi="Symbol" w:hint="default"/>
+      </w:rPr>
+    </w:lvl>
+    <w:lvl w:ilvl="7" w:tplc="24000003" w:tentative="1">
+      <w:start w:val="1"/>
+      <w:numFmt w:val="bullet"/>
+      <w:lvlText w:val="o"/>
+      <w:lvlJc w:val="left"/>
+      <w:pPr>
+        <w:ind w:left="5760" w:hanging="360"/>
+      </w:pPr>
+      <w:rPr>
+        <w:rFonts w:ascii="Courier New" w:hAnsi="Courier New" w:cs="Courier New" w:hint="default"/>
+      </w:rPr>
+    </w:lvl>
+    <w:lvl w:ilvl="8" w:tplc="24000005" w:tentative="1">
+      <w:start w:val="1"/>
+      <w:numFmt w:val="bullet"/>
+      <w:lvlText w:val=""/>
+      <w:lvlJc w:val="left"/>
+      <w:pPr>
+        <w:ind w:left="6480" w:hanging="360"/>
+      </w:pPr>
+      <w:rPr>
+        <w:rFonts w:ascii="Wingdings" w:hAnsi="Wingdings" w:hint="default"/>
+      </w:rPr>
+    </w:lvl>
+  </w:abstractNum>
+  <w:abstractNum w:abstractNumId="9" w15:restartNumberingAfterBreak="0">
     <w:nsid w:val="418C6314"/>
     <w:multiLevelType w:val="hybridMultilevel"/>
     <w:tmpl w:val="94121AD4"/>
@@ -3617,7 +4746,7 @@
       </w:pPr>
     </w:lvl>
   </w:abstractNum>
-  <w:abstractNum w:abstractNumId="7" w15:restartNumberingAfterBreak="0">
+  <w:abstractNum w:abstractNumId="10" w15:restartNumberingAfterBreak="0">
     <w:nsid w:val="44095D0C"/>
     <w:multiLevelType w:val="hybridMultilevel"/>
     <w:tmpl w:val="87E252D6"/>
@@ -3703,7 +4832,7 @@
       </w:pPr>
     </w:lvl>
   </w:abstractNum>
-  <w:abstractNum w:abstractNumId="8" w15:restartNumberingAfterBreak="0">
+  <w:abstractNum w:abstractNumId="11" w15:restartNumberingAfterBreak="0">
     <w:nsid w:val="48BB0053"/>
     <w:multiLevelType w:val="hybridMultilevel"/>
     <w:tmpl w:val="F5EAA302"/>
@@ -3789,23 +4918,136 @@
       </w:pPr>
     </w:lvl>
   </w:abstractNum>
+  <w:abstractNum w:abstractNumId="12" w15:restartNumberingAfterBreak="0">
+    <w:nsid w:val="634D485D"/>
+    <w:multiLevelType w:val="hybridMultilevel"/>
+    <w:tmpl w:val="BDA63AFC"/>
+    <w:lvl w:ilvl="0" w:tplc="24000001">
+      <w:start w:val="1"/>
+      <w:numFmt w:val="bullet"/>
+      <w:lvlText w:val=""/>
+      <w:lvlJc w:val="left"/>
+      <w:pPr>
+        <w:ind w:left="720" w:hanging="360"/>
+      </w:pPr>
+      <w:rPr>
+        <w:rFonts w:ascii="Symbol" w:hAnsi="Symbol" w:hint="default"/>
+      </w:rPr>
+    </w:lvl>
+    <w:lvl w:ilvl="1" w:tplc="24000003">
+      <w:start w:val="1"/>
+      <w:numFmt w:val="bullet"/>
+      <w:lvlText w:val="o"/>
+      <w:lvlJc w:val="left"/>
+      <w:pPr>
+        <w:ind w:left="1440" w:hanging="360"/>
+      </w:pPr>
+      <w:rPr>
+        <w:rFonts w:ascii="Courier New" w:hAnsi="Courier New" w:cs="Courier New" w:hint="default"/>
+      </w:rPr>
+    </w:lvl>
+    <w:lvl w:ilvl="2" w:tplc="24000005" w:tentative="1">
+      <w:start w:val="1"/>
+      <w:numFmt w:val="bullet"/>
+      <w:lvlText w:val=""/>
+      <w:lvlJc w:val="left"/>
+      <w:pPr>
+        <w:ind w:left="2160" w:hanging="360"/>
+      </w:pPr>
+      <w:rPr>
+        <w:rFonts w:ascii="Wingdings" w:hAnsi="Wingdings" w:hint="default"/>
+      </w:rPr>
+    </w:lvl>
+    <w:lvl w:ilvl="3" w:tplc="24000001" w:tentative="1">
+      <w:start w:val="1"/>
+      <w:numFmt w:val="bullet"/>
+      <w:lvlText w:val=""/>
+      <w:lvlJc w:val="left"/>
+      <w:pPr>
+        <w:ind w:left="2880" w:hanging="360"/>
+      </w:pPr>
+      <w:rPr>
+        <w:rFonts w:ascii="Symbol" w:hAnsi="Symbol" w:hint="default"/>
+      </w:rPr>
+    </w:lvl>
+    <w:lvl w:ilvl="4" w:tplc="24000003" w:tentative="1">
+      <w:start w:val="1"/>
+      <w:numFmt w:val="bullet"/>
+      <w:lvlText w:val="o"/>
+      <w:lvlJc w:val="left"/>
+      <w:pPr>
+        <w:ind w:left="3600" w:hanging="360"/>
+      </w:pPr>
+      <w:rPr>
+        <w:rFonts w:ascii="Courier New" w:hAnsi="Courier New" w:cs="Courier New" w:hint="default"/>
+      </w:rPr>
+    </w:lvl>
+    <w:lvl w:ilvl="5" w:tplc="24000005" w:tentative="1">
+      <w:start w:val="1"/>
+      <w:numFmt w:val="bullet"/>
+      <w:lvlText w:val=""/>
+      <w:lvlJc w:val="left"/>
+      <w:pPr>
+        <w:ind w:left="4320" w:hanging="360"/>
+      </w:pPr>
+      <w:rPr>
+        <w:rFonts w:ascii="Wingdings" w:hAnsi="Wingdings" w:hint="default"/>
+      </w:rPr>
+    </w:lvl>
+    <w:lvl w:ilvl="6" w:tplc="24000001" w:tentative="1">
+      <w:start w:val="1"/>
+      <w:numFmt w:val="bullet"/>
+      <w:lvlText w:val=""/>
+      <w:lvlJc w:val="left"/>
+      <w:pPr>
+        <w:ind w:left="5040" w:hanging="360"/>
+      </w:pPr>
+      <w:rPr>
+        <w:rFonts w:ascii="Symbol" w:hAnsi="Symbol" w:hint="default"/>
+      </w:rPr>
+    </w:lvl>
+    <w:lvl w:ilvl="7" w:tplc="24000003" w:tentative="1">
+      <w:start w:val="1"/>
+      <w:numFmt w:val="bullet"/>
+      <w:lvlText w:val="o"/>
+      <w:lvlJc w:val="left"/>
+      <w:pPr>
+        <w:ind w:left="5760" w:hanging="360"/>
+      </w:pPr>
+      <w:rPr>
+        <w:rFonts w:ascii="Courier New" w:hAnsi="Courier New" w:cs="Courier New" w:hint="default"/>
+      </w:rPr>
+    </w:lvl>
+    <w:lvl w:ilvl="8" w:tplc="24000005" w:tentative="1">
+      <w:start w:val="1"/>
+      <w:numFmt w:val="bullet"/>
+      <w:lvlText w:val=""/>
+      <w:lvlJc w:val="left"/>
+      <w:pPr>
+        <w:ind w:left="6480" w:hanging="360"/>
+      </w:pPr>
+      <w:rPr>
+        <w:rFonts w:ascii="Wingdings" w:hAnsi="Wingdings" w:hint="default"/>
+      </w:rPr>
+    </w:lvl>
+  </w:abstractNum>
   <w:num w:numId="1" w16cid:durableId="601038924">
-    <w:abstractNumId w:val="4"/>
+    <w:abstractNumId w:val="6"/>
   </w:num>
   <w:num w:numId="2" w16cid:durableId="593243288">
     <w:abstractNumId w:val="1"/>
   </w:num>
   <w:num w:numId="3" w16cid:durableId="583339682">
-    <w:abstractNumId w:val="8"/>
+    <w:abstractNumId w:val="11"/>
   </w:num>
   <w:num w:numId="4" w16cid:durableId="1166819706">
-    <w:abstractNumId w:val="6"/>
+    <w:abstractNumId w:val="9"/>
   </w:num>
   <w:num w:numId="5" w16cid:durableId="1768577755">
-    <w:abstractNumId w:val="5"/>
+    <w:abstractNumId w:val="7"/>
   </w:num>
   <w:num w:numId="6" w16cid:durableId="231542999">
-    <w:abstractNumId w:val="7"/>
+    <w:abstractNumId w:val="10"/>
   </w:num>
   <w:num w:numId="7" w16cid:durableId="1162622091">
     <w:abstractNumId w:val="0"/>
@@ -3814,7 +5056,19 @@
     <w:abstractNumId w:val="2"/>
   </w:num>
   <w:num w:numId="9" w16cid:durableId="828134476">
+    <w:abstractNumId w:val="4"/>
+  </w:num>
+  <w:num w:numId="10" w16cid:durableId="1795824238">
     <w:abstractNumId w:val="3"/>
+  </w:num>
+  <w:num w:numId="11" w16cid:durableId="1658917713">
+    <w:abstractNumId w:val="8"/>
+  </w:num>
+  <w:num w:numId="12" w16cid:durableId="400711343">
+    <w:abstractNumId w:val="5"/>
+  </w:num>
+  <w:num w:numId="13" w16cid:durableId="1146822620">
+    <w:abstractNumId w:val="12"/>
   </w:num>
 </w:numbering>
 </file>

</xml_diff>

<commit_message>
Very good filled in.
</commit_message>
<xml_diff>
--- a/Assignment1/assignment_1.docx
+++ b/Assignment1/assignment_1.docx
@@ -181,7 +181,21 @@
               <w:rPr>
                 <w:lang w:val="en-US"/>
               </w:rPr>
-              <w:t>Networks are very complicated as they work with different media types, devices and applications with different demands, hence it is split into separate network layer stacks</w:t>
+              <w:t xml:space="preserve">Networks are very complicated as they work with different media types, </w:t>
+            </w:r>
+            <w:proofErr w:type="gramStart"/>
+            <w:r>
+              <w:rPr>
+                <w:lang w:val="en-US"/>
+              </w:rPr>
+              <w:t>devices</w:t>
+            </w:r>
+            <w:proofErr w:type="gramEnd"/>
+            <w:r>
+              <w:rPr>
+                <w:lang w:val="en-US"/>
+              </w:rPr>
+              <w:t xml:space="preserve"> and applications with different demands, hence it is split into separate network layer stacks</w:t>
             </w:r>
           </w:p>
         </w:tc>
@@ -883,7 +897,21 @@
               <w:rPr>
                 <w:lang w:val="en-US"/>
               </w:rPr>
-              <w:t>A dedicated server is a specific application that is installed on a pc but the game/app is not being used on it, only for running the server.</w:t>
+              <w:t xml:space="preserve">A dedicated server is a specific application that is installed on a </w:t>
+            </w:r>
+            <w:proofErr w:type="gramStart"/>
+            <w:r>
+              <w:rPr>
+                <w:lang w:val="en-US"/>
+              </w:rPr>
+              <w:t>pc</w:t>
+            </w:r>
+            <w:proofErr w:type="gramEnd"/>
+            <w:r>
+              <w:rPr>
+                <w:lang w:val="en-US"/>
+              </w:rPr>
+              <w:t xml:space="preserve"> but the game/app is not being used on it, only for running the server.</w:t>
             </w:r>
           </w:p>
           <w:p>
@@ -1376,7 +1404,21 @@
               <w:rPr>
                 <w:lang w:val="en-US"/>
               </w:rPr>
-              <w:t>Is the agreement on what sort of messages the app requires or is able to process</w:t>
+              <w:t xml:space="preserve">Is the agreement on what sort of messages the app requires or </w:t>
+            </w:r>
+            <w:proofErr w:type="gramStart"/>
+            <w:r>
+              <w:rPr>
+                <w:lang w:val="en-US"/>
+              </w:rPr>
+              <w:t>is able to</w:t>
+            </w:r>
+            <w:proofErr w:type="gramEnd"/>
+            <w:r>
+              <w:rPr>
+                <w:lang w:val="en-US"/>
+              </w:rPr>
+              <w:t xml:space="preserve"> process</w:t>
             </w:r>
           </w:p>
         </w:tc>
@@ -1489,7 +1531,21 @@
           <w:lang w:val="en-US"/>
         </w:rPr>
         <w:br/>
-        <w:t>&lt;Login name="..." pass="..." /&gt; or Login = { user:"...", pass:"..." } to make it clear what kind of message I want to send and what data it contains.</w:t>
+        <w:t xml:space="preserve">&lt;Login name="..." pass="..." /&gt; or Login = </w:t>
+      </w:r>
+      <w:proofErr w:type="gramStart"/>
+      <w:r>
+        <w:rPr>
+          <w:lang w:val="en-US"/>
+        </w:rPr>
+        <w:t>{ user</w:t>
+      </w:r>
+      <w:proofErr w:type="gramEnd"/>
+      <w:r>
+        <w:rPr>
+          <w:lang w:val="en-US"/>
+        </w:rPr>
+        <w:t>:"...", pass:"..." } to make it clear what kind of message I want to send and what data it contains.</w:t>
       </w:r>
       <w:r>
         <w:rPr>
@@ -1673,7 +1729,14 @@
         <w:rPr>
           <w:lang w:val="en-US"/>
         </w:rPr>
-        <w:t xml:space="preserve"> are</w:t>
+        <w:t xml:space="preserve"> </w:t>
+      </w:r>
+      <w:proofErr w:type="gramStart"/>
+      <w:r>
+        <w:rPr>
+          <w:lang w:val="en-US"/>
+        </w:rPr>
+        <w:t>are</w:t>
       </w:r>
       <w:r>
         <w:rPr>
@@ -1681,6 +1744,7 @@
         </w:rPr>
         <w:t xml:space="preserve"> IP, Transport or Application protocol messages</w:t>
       </w:r>
+      <w:proofErr w:type="gramEnd"/>
       <w:r>
         <w:rPr>
           <w:lang w:val="en-US"/>
@@ -2340,7 +2404,21 @@
         <w:rPr>
           <w:lang w:val="en-US"/>
         </w:rPr>
-        <w:t>The client sends 1 message and the server receives it:</w:t>
+        <w:t xml:space="preserve">The client sends 1 </w:t>
+      </w:r>
+      <w:proofErr w:type="gramStart"/>
+      <w:r>
+        <w:rPr>
+          <w:lang w:val="en-US"/>
+        </w:rPr>
+        <w:t>message</w:t>
+      </w:r>
+      <w:proofErr w:type="gramEnd"/>
+      <w:r>
+        <w:rPr>
+          <w:lang w:val="en-US"/>
+        </w:rPr>
+        <w:t xml:space="preserve"> and the server receives it:</w:t>
       </w:r>
       <w:r>
         <w:rPr>
@@ -2383,7 +2461,21 @@
         <w:rPr>
           <w:lang w:val="en-US"/>
         </w:rPr>
-        <w:t>The client sends 1 message and the server receives it twice:</w:t>
+        <w:t xml:space="preserve">The client sends 1 </w:t>
+      </w:r>
+      <w:proofErr w:type="gramStart"/>
+      <w:r>
+        <w:rPr>
+          <w:lang w:val="en-US"/>
+        </w:rPr>
+        <w:t>message</w:t>
+      </w:r>
+      <w:proofErr w:type="gramEnd"/>
+      <w:r>
+        <w:rPr>
+          <w:lang w:val="en-US"/>
+        </w:rPr>
+        <w:t xml:space="preserve"> and the server receives it twice:</w:t>
       </w:r>
       <w:r>
         <w:rPr>
@@ -2420,7 +2512,21 @@
         <w:rPr>
           <w:lang w:val="en-US"/>
         </w:rPr>
-        <w:t>The client sends 2 messages and the server receives them in order:</w:t>
+        <w:t xml:space="preserve">The client sends 2 </w:t>
+      </w:r>
+      <w:proofErr w:type="gramStart"/>
+      <w:r>
+        <w:rPr>
+          <w:lang w:val="en-US"/>
+        </w:rPr>
+        <w:t>messages</w:t>
+      </w:r>
+      <w:proofErr w:type="gramEnd"/>
+      <w:r>
+        <w:rPr>
+          <w:lang w:val="en-US"/>
+        </w:rPr>
+        <w:t xml:space="preserve"> and the server receives them in order:</w:t>
       </w:r>
       <w:r>
         <w:rPr>
@@ -2451,7 +2557,21 @@
         <w:rPr>
           <w:lang w:val="en-US"/>
         </w:rPr>
-        <w:t>The client sends 2 messages and the server receives them out of order:</w:t>
+        <w:t xml:space="preserve">The client sends 2 </w:t>
+      </w:r>
+      <w:proofErr w:type="gramStart"/>
+      <w:r>
+        <w:rPr>
+          <w:lang w:val="en-US"/>
+        </w:rPr>
+        <w:t>messages</w:t>
+      </w:r>
+      <w:proofErr w:type="gramEnd"/>
+      <w:r>
+        <w:rPr>
+          <w:lang w:val="en-US"/>
+        </w:rPr>
+        <w:t xml:space="preserve"> and the server receives them out of order:</w:t>
       </w:r>
       <w:r>
         <w:rPr>
@@ -2694,6 +2814,34 @@
                 <w:lang w:val="en-US"/>
               </w:rPr>
             </w:pPr>
+            <w:proofErr w:type="spellStart"/>
+            <w:r>
+              <w:rPr>
+                <w:lang w:val="en-US"/>
+              </w:rPr>
+              <w:t>TcpListener.AcceptTcpClient</w:t>
+            </w:r>
+            <w:proofErr w:type="spellEnd"/>
+            <w:r>
+              <w:rPr>
+                <w:lang w:val="en-US"/>
+              </w:rPr>
+              <w:t xml:space="preserve">() and </w:t>
+            </w:r>
+            <w:proofErr w:type="spellStart"/>
+            <w:r>
+              <w:rPr>
+                <w:lang w:val="en-US"/>
+              </w:rPr>
+              <w:t>NetworkStream.Read</w:t>
+            </w:r>
+            <w:proofErr w:type="spellEnd"/>
+            <w:r>
+              <w:rPr>
+                <w:lang w:val="en-US"/>
+              </w:rPr>
+              <w:t>() are both blocking calls</w:t>
+            </w:r>
           </w:p>
         </w:tc>
       </w:tr>
@@ -2773,18 +2921,45 @@
           <w:p>
             <w:pPr>
               <w:pStyle w:val="NoSpacing"/>
-              <w:rPr>
-                <w:lang w:val="en-US"/>
-              </w:rPr>
-            </w:pPr>
-          </w:p>
-          <w:p>
-            <w:pPr>
-              <w:pStyle w:val="NoSpacing"/>
-              <w:rPr>
-                <w:lang w:val="en-US"/>
-              </w:rPr>
-            </w:pPr>
+            </w:pPr>
+            <w:r>
+              <w:rPr>
+                <w:b/>
+                <w:bCs/>
+              </w:rPr>
+              <w:t>System.Net.Scokets.SocketsException</w:t>
+            </w:r>
+            <w:r>
+              <w:t xml:space="preserve"> (multiple errors, can use …SocketException.ErrorCode to find exact error occuring) </w:t>
+            </w:r>
+          </w:p>
+          <w:p>
+            <w:pPr>
+              <w:pStyle w:val="NoSpacing"/>
+              <w:rPr>
+                <w:lang w:val="en-US"/>
+              </w:rPr>
+            </w:pPr>
+            <w:r>
+              <w:rPr>
+                <w:b/>
+                <w:bCs/>
+              </w:rPr>
+              <w:t>System.InvalidOperationException</w:t>
+            </w:r>
+            <w:r>
+              <w:t xml:space="preserve"> (The listener has not been started with a call to System.Net.Sockets.TcpListener.Start/The client is not connect to a remote host) </w:t>
+            </w:r>
+            <w:r>
+              <w:rPr>
+                <w:b/>
+                <w:bCs/>
+              </w:rPr>
+              <w:t>System.ObjectDisposedException</w:t>
+            </w:r>
+            <w:r>
+              <w:t xml:space="preserve"> (The client was closed)</w:t>
+            </w:r>
           </w:p>
         </w:tc>
       </w:tr>
@@ -2813,7 +2988,21 @@
         <w:rPr>
           <w:lang w:val="en-US"/>
         </w:rPr>
-        <w:t xml:space="preserve">Imagine you've been given a client and server without any error handling code and you only have </w:t>
+        <w:t xml:space="preserve">Imagine you've been given a client and server without any error handling </w:t>
+      </w:r>
+      <w:proofErr w:type="gramStart"/>
+      <w:r>
+        <w:rPr>
+          <w:lang w:val="en-US"/>
+        </w:rPr>
+        <w:t>code</w:t>
+      </w:r>
+      <w:proofErr w:type="gramEnd"/>
+      <w:r>
+        <w:rPr>
+          <w:lang w:val="en-US"/>
+        </w:rPr>
+        <w:t xml:space="preserve"> and you only have </w:t>
       </w:r>
       <w:r>
         <w:rPr>
@@ -2850,14 +3039,12 @@
                 <w:lang w:val="en-US"/>
               </w:rPr>
             </w:pPr>
-          </w:p>
-          <w:p>
-            <w:pPr>
-              <w:pStyle w:val="NoSpacing"/>
-              <w:rPr>
-                <w:lang w:val="en-US"/>
-              </w:rPr>
-            </w:pPr>
+            <w:r>
+              <w:rPr>
+                <w:lang w:val="en-US"/>
+              </w:rPr>
+              <w:t>The server because all clients depend on a server, and I would rather have separate clients encounter issues than the entire server being problematic.</w:t>
+            </w:r>
           </w:p>
         </w:tc>
       </w:tr>
@@ -2935,14 +3122,26 @@
                 <w:lang w:val="en-US"/>
               </w:rPr>
             </w:pPr>
-          </w:p>
-          <w:p>
-            <w:pPr>
-              <w:pStyle w:val="NoSpacing"/>
-              <w:rPr>
-                <w:lang w:val="en-US"/>
-              </w:rPr>
-            </w:pPr>
+            <w:r>
+              <w:rPr>
+                <w:lang w:val="en-US"/>
+              </w:rPr>
+              <w:t xml:space="preserve">The server waits for data to be sent which an empty string sends 0 bytes of data. If none is sent, it assumes it’s still on the way/has not been sent yet. As well </w:t>
+            </w:r>
+            <w:proofErr w:type="gramStart"/>
+            <w:r>
+              <w:rPr>
+                <w:lang w:val="en-US"/>
+              </w:rPr>
+              <w:t>since .Read</w:t>
+            </w:r>
+            <w:proofErr w:type="gramEnd"/>
+            <w:r>
+              <w:rPr>
+                <w:lang w:val="en-US"/>
+              </w:rPr>
+              <w:t xml:space="preserve"> is a blocking call the client cannot perform anything until the server’s “echo” happens.</w:t>
+            </w:r>
           </w:p>
         </w:tc>
       </w:tr>
@@ -3077,14 +3276,6 @@
               </w:rPr>
             </w:pPr>
           </w:p>
-          <w:p>
-            <w:pPr>
-              <w:pStyle w:val="NoSpacing"/>
-              <w:rPr>
-                <w:lang w:val="en-US"/>
-              </w:rPr>
-            </w:pPr>
-          </w:p>
         </w:tc>
       </w:tr>
     </w:tbl>
@@ -3315,7 +3506,21 @@
         <w:rPr>
           <w:lang w:val="en-US"/>
         </w:rPr>
-        <w:t>clients that are trying to connect, but have not yet been accepted</w:t>
+        <w:t xml:space="preserve">clients that are trying to </w:t>
+      </w:r>
+      <w:proofErr w:type="gramStart"/>
+      <w:r>
+        <w:rPr>
+          <w:lang w:val="en-US"/>
+        </w:rPr>
+        <w:t>connect, but</w:t>
+      </w:r>
+      <w:proofErr w:type="gramEnd"/>
+      <w:r>
+        <w:rPr>
+          <w:lang w:val="en-US"/>
+        </w:rPr>
+        <w:t xml:space="preserve"> have not yet been accepted</w:t>
       </w:r>
       <w:r>
         <w:rPr>
@@ -3420,6 +3625,7 @@
         <w:t xml:space="preserve"> client = new </w:t>
       </w:r>
       <w:proofErr w:type="spellStart"/>
+      <w:proofErr w:type="gramStart"/>
       <w:r>
         <w:rPr>
           <w:lang w:val="en-US"/>
@@ -3431,7 +3637,14 @@
         <w:rPr>
           <w:lang w:val="en-US"/>
         </w:rPr>
-        <w:t xml:space="preserve">(new </w:t>
+        <w:t>(</w:t>
+      </w:r>
+      <w:proofErr w:type="gramEnd"/>
+      <w:r>
+        <w:rPr>
+          <w:lang w:val="en-US"/>
+        </w:rPr>
+        <w:t xml:space="preserve">new </w:t>
       </w:r>
       <w:proofErr w:type="spellStart"/>
       <w:r>

</xml_diff>